<commit_message>
database coursework - first draft
Nearly ready for submission
</commit_message>
<xml_diff>
--- a/Visual Paradigm/Databases/session1/Database Scenario exercise.docx
+++ b/Visual Paradigm/Databases/session1/Database Scenario exercise.docx
@@ -610,6 +610,257 @@
         <w:t xml:space="preserve"> October? </w:t>
       </w:r>
     </w:p>
+    <w:p/>
+    <w:p/>
+    <w:p/>
+    <w:p>
+      <w:r>
+        <w:t xml:space="preserve">Fishing </w:t>
+      </w:r>
+      <w:proofErr w:type="gramStart"/>
+      <w:r>
+        <w:t>scenario;</w:t>
+      </w:r>
+      <w:proofErr w:type="gramEnd"/>
+    </w:p>
+    <w:p/>
+    <w:p>
+      <w:r>
+        <w:t>Entities</w:t>
+      </w:r>
+    </w:p>
+    <w:p/>
+    <w:p>
+      <w:r>
+        <w:t xml:space="preserve">Entity – </w:t>
+      </w:r>
+      <w:proofErr w:type="gramStart"/>
+      <w:r>
+        <w:t>Caught;</w:t>
+      </w:r>
+      <w:proofErr w:type="gramEnd"/>
+    </w:p>
+    <w:p>
+      <w:r>
+        <w:t>Attributes: Who</w:t>
+      </w:r>
+      <w:r>
+        <w:t xml:space="preserve"> – member</w:t>
+      </w:r>
+      <w:r>
+        <w:t>, What – Common Name, What – Scientific name, Weight, When</w:t>
+      </w:r>
+      <w:r>
+        <w:t xml:space="preserve"> – date, when - time</w:t>
+      </w:r>
+      <w:r>
+        <w:t xml:space="preserve">, Where - location, </w:t>
+      </w:r>
+      <w:proofErr w:type="gramStart"/>
+      <w:r>
+        <w:t>How</w:t>
+      </w:r>
+      <w:proofErr w:type="gramEnd"/>
+      <w:r>
+        <w:t xml:space="preserve"> – bait, how - rod;</w:t>
+      </w:r>
+    </w:p>
+    <w:p/>
+    <w:p>
+      <w:r>
+        <w:t xml:space="preserve">Entity – </w:t>
+      </w:r>
+      <w:proofErr w:type="gramStart"/>
+      <w:r>
+        <w:t>Member;</w:t>
+      </w:r>
+      <w:proofErr w:type="gramEnd"/>
+    </w:p>
+    <w:p>
+      <w:r>
+        <w:t xml:space="preserve">Attributes: </w:t>
+      </w:r>
+      <w:proofErr w:type="spellStart"/>
+      <w:r>
+        <w:rPr>
+          <w:color w:val="FF0000"/>
+        </w:rPr>
+        <w:t>MemberNumber</w:t>
+      </w:r>
+      <w:proofErr w:type="spellEnd"/>
+      <w:r>
+        <w:t xml:space="preserve">, Name, Age, Address, Nationality, </w:t>
+      </w:r>
+      <w:proofErr w:type="gramStart"/>
+      <w:r>
+        <w:t>Contact</w:t>
+      </w:r>
+      <w:proofErr w:type="gramEnd"/>
+      <w:r>
+        <w:t xml:space="preserve"> info, join date;</w:t>
+      </w:r>
+    </w:p>
+    <w:p>
+      <w:r>
+        <w:tab/>
+      </w:r>
+    </w:p>
+    <w:p>
+      <w:pPr>
+        <w:ind w:firstLine="720"/>
+      </w:pPr>
+      <w:r>
+        <w:t xml:space="preserve">Sub-Entity – </w:t>
+      </w:r>
+      <w:proofErr w:type="gramStart"/>
+      <w:r>
+        <w:t>Paid</w:t>
+      </w:r>
+      <w:r>
+        <w:t>;</w:t>
+      </w:r>
+      <w:proofErr w:type="gramEnd"/>
+    </w:p>
+    <w:p>
+      <w:r>
+        <w:tab/>
+        <w:t xml:space="preserve">Attributes: Monthly fee, billing information, </w:t>
+      </w:r>
+      <w:proofErr w:type="gramStart"/>
+      <w:r>
+        <w:t>Perks;</w:t>
+      </w:r>
+      <w:proofErr w:type="gramEnd"/>
+      <w:r>
+        <w:t xml:space="preserve"> </w:t>
+      </w:r>
+    </w:p>
+    <w:p/>
+    <w:p>
+      <w:r>
+        <w:t xml:space="preserve">Entity – </w:t>
+      </w:r>
+      <w:proofErr w:type="spellStart"/>
+      <w:r>
+        <w:t>Member’s_</w:t>
+      </w:r>
+      <w:proofErr w:type="gramStart"/>
+      <w:r>
+        <w:t>History</w:t>
+      </w:r>
+      <w:proofErr w:type="spellEnd"/>
+      <w:r>
+        <w:t>;</w:t>
+      </w:r>
+      <w:proofErr w:type="gramEnd"/>
+    </w:p>
+    <w:p>
+      <w:r>
+        <w:t>Attributes:</w:t>
+      </w:r>
+      <w:r>
+        <w:t xml:space="preserve"> </w:t>
+      </w:r>
+      <w:proofErr w:type="spellStart"/>
+      <w:r>
+        <w:t>MemberNumber</w:t>
+      </w:r>
+      <w:proofErr w:type="spellEnd"/>
+      <w:r>
+        <w:t xml:space="preserve">, </w:t>
+      </w:r>
+      <w:r>
+        <w:t xml:space="preserve">Name, Date, Location, </w:t>
+      </w:r>
+      <w:proofErr w:type="spellStart"/>
+      <w:r>
+        <w:t>Fish_</w:t>
+      </w:r>
+      <w:proofErr w:type="gramStart"/>
+      <w:r>
+        <w:t>Caught</w:t>
+      </w:r>
+      <w:proofErr w:type="spellEnd"/>
+      <w:r>
+        <w:t>;</w:t>
+      </w:r>
+      <w:proofErr w:type="gramEnd"/>
+    </w:p>
+    <w:p/>
+    <w:p>
+      <w:r>
+        <w:t xml:space="preserve">Entity – </w:t>
+      </w:r>
+      <w:proofErr w:type="gramStart"/>
+      <w:r>
+        <w:t>Fish;</w:t>
+      </w:r>
+      <w:proofErr w:type="gramEnd"/>
+    </w:p>
+    <w:p>
+      <w:r>
+        <w:t xml:space="preserve">Attributes: </w:t>
+      </w:r>
+      <w:proofErr w:type="spellStart"/>
+      <w:r>
+        <w:rPr>
+          <w:color w:val="FF0000"/>
+        </w:rPr>
+        <w:t>ScientificName</w:t>
+      </w:r>
+      <w:proofErr w:type="spellEnd"/>
+      <w:r>
+        <w:t>, General Info – Growth max size, max weight, habitat</w:t>
+      </w:r>
+      <w:r>
+        <w:t xml:space="preserve">, </w:t>
+      </w:r>
+      <w:proofErr w:type="gramStart"/>
+      <w:r>
+        <w:t>popularity</w:t>
+      </w:r>
+      <w:r>
+        <w:t>;</w:t>
+      </w:r>
+      <w:proofErr w:type="gramEnd"/>
+    </w:p>
+    <w:p/>
+    <w:p>
+      <w:r>
+        <w:t xml:space="preserve">Entity – </w:t>
+      </w:r>
+      <w:proofErr w:type="gramStart"/>
+      <w:r>
+        <w:t>Location;</w:t>
+      </w:r>
+      <w:proofErr w:type="gramEnd"/>
+    </w:p>
+    <w:p>
+      <w:r>
+        <w:t>Attributes:</w:t>
+      </w:r>
+      <w:r>
+        <w:t xml:space="preserve"> Name,</w:t>
+      </w:r>
+      <w:r>
+        <w:t xml:space="preserve"> </w:t>
+      </w:r>
+      <w:proofErr w:type="spellStart"/>
+      <w:r>
+        <w:t>PostCode</w:t>
+      </w:r>
+      <w:proofErr w:type="spellEnd"/>
+      <w:r>
+        <w:t xml:space="preserve">, Type – RIVER/LAKE, Fish that live </w:t>
+      </w:r>
+      <w:proofErr w:type="gramStart"/>
+      <w:r>
+        <w:t>there;</w:t>
+      </w:r>
+      <w:proofErr w:type="gramEnd"/>
+    </w:p>
+    <w:p/>
+    <w:p/>
     <w:sectPr>
       <w:pgSz w:w="11900" w:h="16840"/>
       <w:pgMar w:top="1440" w:right="1440" w:bottom="1440" w:left="1440" w:header="708" w:footer="708" w:gutter="0"/>

</xml_diff>